<commit_message>
Added translation of post about 'CQRS'
</commit_message>
<xml_diff>
--- a/Java/Architecture and Design/Architectural approaches/CQRS.docx
+++ b/Java/Architecture and Design/Architectural approaches/CQRS.docx
@@ -345,16 +345,43 @@
           <w:szCs w:val="28"/>
           <w:lang w:val="ru-RU"/>
         </w:rPr>
-        <w:t xml:space="preserve"> изменять и в каком порядке) как ответственность</w:t>
-      </w:r>
-      <w:r>
-        <w:rPr>
-          <w:rFonts w:ascii="Georgia" w:hAnsi="Georgia"/>
-          <w:sz w:val="28"/>
-          <w:szCs w:val="28"/>
-          <w:lang w:val="ru-RU"/>
-        </w:rPr>
-        <w:t xml:space="preserve"> пользователя, у нас есть преимущество, что пользователи могут изменить бизнес-процесс без необходимости изменения приложения. С другой стороны, это означает, что все пользователи должны знать все детали всех бизнес-процессов, которые могут быть выполнены с помощью приложения, что является большой проблемой, когда у нас есть нетривиальные процессы и много людей, которые должны их</w:t>
+        <w:t xml:space="preserve"> изменять и в каком порядке) </w:t>
+      </w:r>
+      <w:r>
+        <w:rPr>
+          <w:rFonts w:ascii="Georgia" w:hAnsi="Georgia"/>
+          <w:sz w:val="28"/>
+          <w:szCs w:val="28"/>
+          <w:lang w:val="ru-RU"/>
+        </w:rPr>
+        <w:t>в ответственности</w:t>
+      </w:r>
+      <w:r>
+        <w:rPr>
+          <w:rFonts w:ascii="Georgia" w:hAnsi="Georgia"/>
+          <w:sz w:val="28"/>
+          <w:szCs w:val="28"/>
+          <w:lang w:val="ru-RU"/>
+        </w:rPr>
+        <w:t xml:space="preserve"> пользователя, у нас есть преимущество</w:t>
+      </w:r>
+      <w:r>
+        <w:rPr>
+          <w:rFonts w:ascii="Georgia" w:hAnsi="Georgia"/>
+          <w:sz w:val="28"/>
+          <w:szCs w:val="28"/>
+          <w:lang w:val="ru-RU"/>
+        </w:rPr>
+        <w:t xml:space="preserve"> в том</w:t>
+      </w:r>
+      <w:r>
+        <w:rPr>
+          <w:rFonts w:ascii="Georgia" w:hAnsi="Georgia"/>
+          <w:sz w:val="28"/>
+          <w:szCs w:val="28"/>
+          <w:lang w:val="ru-RU"/>
+        </w:rPr>
+        <w:t>, что пользователи могут изменить бизнес-процесс без необходимости изменения приложения. С другой стороны, это означает, что все пользователи должны знать все детали всех бизнес-процессов, которые могут быть выполнены с помощью приложения, что является большой проблемой, когда у нас есть нетривиальные процессы и много людей, которые должны их</w:t>
       </w:r>
       <w:r>
         <w:rPr>
@@ -402,15 +429,7 @@
           <w:sz w:val="28"/>
           <w:szCs w:val="28"/>
         </w:rPr>
-        <w:t>D</w:t>
-      </w:r>
-      <w:r>
-        <w:rPr>
-          <w:rFonts w:ascii="Georgia" w:hAnsi="Georgia"/>
-          <w:sz w:val="28"/>
-          <w:szCs w:val="28"/>
-        </w:rPr>
-        <w:t>ata</w:t>
+        <w:t>Data</w:t>
       </w:r>
       <w:r>
         <w:rPr>
@@ -509,7 +528,16 @@
           <w:szCs w:val="28"/>
           <w:lang w:val="ru-RU"/>
         </w:rPr>
-        <w:t xml:space="preserve">или даже в </w:t>
+        <w:t>или даже на</w:t>
+      </w:r>
+      <w:r>
+        <w:rPr>
+          <w:rFonts w:ascii="Georgia" w:hAnsi="Georgia"/>
+          <w:sz w:val="28"/>
+          <w:szCs w:val="28"/>
+          <w:lang w:val="ru-RU"/>
+        </w:rPr>
+        <w:t xml:space="preserve"> </w:t>
       </w:r>
       <w:r>
         <w:rPr>
@@ -536,7 +564,25 @@
           <w:szCs w:val="28"/>
           <w:lang w:val="ru-RU"/>
         </w:rPr>
-        <w:t xml:space="preserve"> закрепленных на экране компьютера.</w:t>
+        <w:t xml:space="preserve"> </w:t>
+      </w:r>
+      <w:r>
+        <w:rPr>
+          <w:rFonts w:ascii="Georgia" w:hAnsi="Georgia"/>
+          <w:sz w:val="28"/>
+          <w:szCs w:val="28"/>
+          <w:lang w:val="ru-RU"/>
+        </w:rPr>
+        <w:t>приклееных на экран</w:t>
+      </w:r>
+      <w:r>
+        <w:rPr>
+          <w:rFonts w:ascii="Georgia" w:hAnsi="Georgia"/>
+          <w:sz w:val="28"/>
+          <w:szCs w:val="28"/>
+          <w:lang w:val="ru-RU"/>
+        </w:rPr>
+        <w:t xml:space="preserve"> компьютера.</w:t>
       </w:r>
     </w:p>
     <w:p>
@@ -972,7 +1018,25 @@
           <w:szCs w:val="28"/>
           <w:lang w:val="ru-RU"/>
         </w:rPr>
-        <w:t>запросы): возвращают данные, но не изменяют ее, и как следствие, не имеют побочных эффектов;</w:t>
+        <w:t xml:space="preserve">запросы): возвращают данные, но не изменяют </w:t>
+      </w:r>
+      <w:r>
+        <w:rPr>
+          <w:rFonts w:ascii="Georgia" w:hAnsi="Georgia"/>
+          <w:sz w:val="28"/>
+          <w:szCs w:val="28"/>
+          <w:lang w:val="ru-RU"/>
+        </w:rPr>
+        <w:t>их</w:t>
+      </w:r>
+      <w:r>
+        <w:rPr>
+          <w:rFonts w:ascii="Georgia" w:hAnsi="Georgia"/>
+          <w:sz w:val="28"/>
+          <w:szCs w:val="28"/>
+          <w:lang w:val="ru-RU"/>
+        </w:rPr>
+        <w:t>, и как следствие, не имеют побочных эффектов;</w:t>
       </w:r>
     </w:p>
     <w:p>
@@ -1193,7 +1257,52 @@
           <w:szCs w:val="28"/>
           <w:lang w:val="ru-RU"/>
         </w:rPr>
-        <w:t xml:space="preserve">, который удаляет элемент из стэка/очереди (делает изменение) и возвращает </w:t>
+        <w:t>, который удаляет элемент из стэка/очереди (</w:t>
+      </w:r>
+      <w:r>
+        <w:rPr>
+          <w:rFonts w:ascii="Georgia" w:hAnsi="Georgia"/>
+          <w:sz w:val="28"/>
+          <w:szCs w:val="28"/>
+          <w:lang w:val="ru-RU"/>
+        </w:rPr>
+        <w:t>т.е. изменяет состояние</w:t>
+      </w:r>
+      <w:r>
+        <w:rPr>
+          <w:rFonts w:ascii="Georgia" w:hAnsi="Georgia"/>
+          <w:sz w:val="28"/>
+          <w:szCs w:val="28"/>
+          <w:lang w:val="ru-RU"/>
+        </w:rPr>
+        <w:t xml:space="preserve"> </w:t>
+      </w:r>
+      <w:r>
+        <w:rPr>
+          <w:rFonts w:ascii="Georgia" w:hAnsi="Georgia"/>
+          <w:sz w:val="28"/>
+          <w:szCs w:val="28"/>
+          <w:lang w:val="ru-RU"/>
+        </w:rPr>
+        <w:t>стэка/очереди</w:t>
+      </w:r>
+      <w:r>
+        <w:rPr>
+          <w:rFonts w:ascii="Georgia" w:hAnsi="Georgia"/>
+          <w:sz w:val="28"/>
+          <w:szCs w:val="28"/>
+          <w:lang w:val="ru-RU"/>
+        </w:rPr>
+        <w:t>)</w:t>
+      </w:r>
+      <w:r>
+        <w:rPr>
+          <w:rFonts w:ascii="Georgia" w:hAnsi="Georgia"/>
+          <w:sz w:val="28"/>
+          <w:szCs w:val="28"/>
+          <w:lang w:val="ru-RU"/>
+        </w:rPr>
+        <w:t xml:space="preserve"> и возвращает </w:t>
       </w:r>
       <w:r>
         <w:rPr>
@@ -1505,25 +1614,7 @@
           <w:szCs w:val="28"/>
           <w:lang w:val="ru-RU"/>
         </w:rPr>
-        <w:t xml:space="preserve">содержит в себе логику </w:t>
-      </w:r>
-      <w:r>
-        <w:rPr>
-          <w:rFonts w:ascii="Georgia" w:hAnsi="Georgia"/>
-          <w:sz w:val="28"/>
-          <w:szCs w:val="28"/>
-          <w:lang w:val="ru-RU"/>
-        </w:rPr>
-        <w:t>предметной области</w:t>
-      </w:r>
-      <w:r>
-        <w:rPr>
-          <w:rFonts w:ascii="Georgia" w:hAnsi="Georgia"/>
-          <w:sz w:val="28"/>
-          <w:szCs w:val="28"/>
-          <w:lang w:val="ru-RU"/>
-        </w:rPr>
-        <w:t xml:space="preserve"> и бизнес-процессов</w:t>
+        <w:t>содержит в себе логику предметной области и бизнес-процессов</w:t>
       </w:r>
       <w:r>
         <w:rPr>
@@ -1573,6 +1664,33 @@
           <w:lang w:val="ru-RU"/>
         </w:rPr>
         <w:t>чтобы заставлять пользователя выполня</w:t>
+      </w:r>
+      <w:r>
+        <w:rPr>
+          <w:rFonts w:ascii="Georgia" w:hAnsi="Georgia"/>
+          <w:sz w:val="28"/>
+          <w:szCs w:val="28"/>
+          <w:lang w:val="ru-RU"/>
+        </w:rPr>
+        <w:t>ть</w:t>
+      </w:r>
+      <w:r>
+        <w:rPr>
+          <w:rFonts w:ascii="Georgia" w:hAnsi="Georgia"/>
+          <w:sz w:val="28"/>
+          <w:szCs w:val="28"/>
+          <w:lang w:val="ru-RU"/>
+        </w:rPr>
+        <w:t xml:space="preserve"> </w:t>
+      </w:r>
+      <w:r>
+        <w:rPr>
+          <w:rFonts w:ascii="Georgia" w:hAnsi="Georgia"/>
+          <w:sz w:val="28"/>
+          <w:szCs w:val="28"/>
+          <w:lang w:val="ru-RU"/>
+        </w:rPr>
+        <w:t>действие</w:t>
       </w:r>
       <w:r>
         <w:rPr>
@@ -1719,7 +1837,7 @@
           <w:szCs w:val="28"/>
           <w:lang w:val="ru-RU"/>
         </w:rPr>
-        <w:t xml:space="preserve"> просто </w:t>
+        <w:t xml:space="preserve"> </w:t>
       </w:r>
       <w:r>
         <w:rPr>
@@ -1729,6 +1847,15 @@
           <w:lang w:val="ru-RU"/>
         </w:rPr>
         <w:lastRenderedPageBreak/>
+        <w:t xml:space="preserve">просто </w:t>
+      </w:r>
+      <w:r>
+        <w:rPr>
+          <w:rFonts w:ascii="Georgia" w:hAnsi="Georgia"/>
+          <w:sz w:val="28"/>
+          <w:szCs w:val="28"/>
+          <w:lang w:val="ru-RU"/>
+        </w:rPr>
         <w:t>выполнить</w:t>
       </w:r>
       <w:r>
@@ -1840,16 +1967,7 @@
           <w:szCs w:val="28"/>
           <w:lang w:val="ru-RU"/>
         </w:rPr>
-        <w:t>,</w:t>
-      </w:r>
-      <w:r>
-        <w:rPr>
-          <w:rFonts w:ascii="Georgia" w:hAnsi="Georgia"/>
-          <w:sz w:val="28"/>
-          <w:szCs w:val="28"/>
-          <w:lang w:val="ru-RU"/>
-        </w:rPr>
-        <w:t xml:space="preserve"> </w:t>
+        <w:t xml:space="preserve">, </w:t>
       </w:r>
       <w:r>
         <w:rPr>
@@ -2374,7 +2492,25 @@
           <w:szCs w:val="28"/>
           <w:lang w:val="ru-RU"/>
         </w:rPr>
-        <w:t>, которые представляют собой сложный бизнес-процесс, но очень важно не ошибиться в них.</w:t>
+        <w:t>, которые представляют собой сложный бизнес-процесс, н</w:t>
+      </w:r>
+      <w:r>
+        <w:rPr>
+          <w:rFonts w:ascii="Georgia" w:hAnsi="Georgia"/>
+          <w:sz w:val="28"/>
+          <w:szCs w:val="28"/>
+          <w:lang w:val="ru-RU"/>
+        </w:rPr>
+        <w:t>о очень важно не ошибиться в выборе между этими подходами</w:t>
+      </w:r>
+      <w:r>
+        <w:rPr>
+          <w:rFonts w:ascii="Georgia" w:hAnsi="Georgia"/>
+          <w:sz w:val="28"/>
+          <w:szCs w:val="28"/>
+          <w:lang w:val="ru-RU"/>
+        </w:rPr>
+        <w:t>.</w:t>
       </w:r>
     </w:p>
     <w:p>
@@ -2573,7 +2709,25 @@
           <w:szCs w:val="28"/>
           <w:lang w:val="ru-RU"/>
         </w:rPr>
-        <w:t>должны иметь один и тот же интерфейс. Например, все команды будут им</w:t>
+        <w:t xml:space="preserve">должны </w:t>
+      </w:r>
+      <w:r>
+        <w:rPr>
+          <w:rFonts w:ascii="Georgia" w:hAnsi="Georgia"/>
+          <w:sz w:val="28"/>
+          <w:szCs w:val="28"/>
+          <w:lang w:val="ru-RU"/>
+        </w:rPr>
+        <w:t>реализовывать</w:t>
+      </w:r>
+      <w:r>
+        <w:rPr>
+          <w:rFonts w:ascii="Georgia" w:hAnsi="Georgia"/>
+          <w:sz w:val="28"/>
+          <w:szCs w:val="28"/>
+          <w:lang w:val="ru-RU"/>
+        </w:rPr>
+        <w:t xml:space="preserve"> один и тот же интерфейс. Например, все команды будут им</w:t>
       </w:r>
       <w:r>
         <w:rPr>
@@ -2869,16 +3023,7 @@
           <w:szCs w:val="28"/>
           <w:lang w:val="ru-RU"/>
         </w:rPr>
-        <w:t>,</w:t>
-      </w:r>
-      <w:r>
-        <w:rPr>
-          <w:rFonts w:ascii="Georgia" w:hAnsi="Georgia"/>
-          <w:sz w:val="28"/>
-          <w:szCs w:val="28"/>
-          <w:lang w:val="ru-RU"/>
-        </w:rPr>
-        <w:t xml:space="preserve"> и на нем у нас есть </w:t>
+        <w:t xml:space="preserve">, и на нем у нас есть </w:t>
       </w:r>
       <w:r>
         <w:rPr>
@@ -3504,16 +3649,7 @@
           <w:szCs w:val="28"/>
           <w:lang w:val="ru-RU"/>
         </w:rPr>
-        <w:t>,</w:t>
-      </w:r>
-      <w:r>
-        <w:rPr>
-          <w:rFonts w:ascii="Georgia" w:hAnsi="Georgia"/>
-          <w:sz w:val="28"/>
-          <w:szCs w:val="28"/>
-          <w:lang w:val="ru-RU"/>
-        </w:rPr>
-        <w:t xml:space="preserve"> который будет выполнять </w:t>
+        <w:t xml:space="preserve">, который будет выполнять </w:t>
       </w:r>
       <w:r>
         <w:rPr>
@@ -3785,16 +3921,7 @@
           <w:szCs w:val="28"/>
           <w:lang w:val="ru-RU"/>
         </w:rPr>
-        <w:t>!</w:t>
-      </w:r>
-      <w:r>
-        <w:rPr>
-          <w:rFonts w:ascii="Georgia" w:hAnsi="Georgia"/>
-          <w:sz w:val="28"/>
-          <w:szCs w:val="28"/>
-          <w:lang w:val="ru-RU"/>
-        </w:rPr>
-        <w:t xml:space="preserve"> А если нам нужно установить </w:t>
+        <w:t xml:space="preserve">! А если нам нужно установить </w:t>
       </w:r>
       <w:r>
         <w:rPr>
@@ -3864,16 +3991,7 @@
           <w:szCs w:val="28"/>
           <w:lang w:val="ru-RU"/>
         </w:rPr>
-        <w:t>ы</w:t>
-      </w:r>
-      <w:r>
-        <w:rPr>
-          <w:rFonts w:ascii="Georgia" w:hAnsi="Georgia"/>
-          <w:sz w:val="28"/>
-          <w:szCs w:val="28"/>
-          <w:lang w:val="ru-RU"/>
-        </w:rPr>
-        <w:t xml:space="preserve"> </w:t>
+        <w:t xml:space="preserve">ы </w:t>
       </w:r>
       <w:r>
         <w:rPr>
@@ -4171,6 +4289,142 @@
           <w:szCs w:val="28"/>
           <w:lang w:val="ru-RU"/>
         </w:rPr>
+        <w:t xml:space="preserve">, </w:t>
+      </w:r>
+      <w:r>
+        <w:rPr>
+          <w:rFonts w:ascii="Georgia" w:hAnsi="Georgia"/>
+          <w:sz w:val="28"/>
+          <w:szCs w:val="28"/>
+          <w:lang w:val="ru-RU"/>
+        </w:rPr>
+        <w:t>которая подразумевает</w:t>
+      </w:r>
+      <w:r>
+        <w:rPr>
+          <w:rFonts w:ascii="Georgia" w:hAnsi="Georgia"/>
+          <w:sz w:val="28"/>
+          <w:szCs w:val="28"/>
+          <w:lang w:val="ru-RU"/>
+        </w:rPr>
+        <w:t xml:space="preserve"> </w:t>
+      </w:r>
+      <w:r>
+        <w:rPr>
+          <w:rFonts w:ascii="Georgia" w:hAnsi="Georgia"/>
+          <w:sz w:val="28"/>
+          <w:szCs w:val="28"/>
+          <w:u w:val="single"/>
+          <w:lang w:val="ru-RU"/>
+        </w:rPr>
+        <w:t>инкапсуляцию</w:t>
+      </w:r>
+      <w:r>
+        <w:rPr>
+          <w:rFonts w:ascii="Georgia" w:hAnsi="Georgia"/>
+          <w:sz w:val="28"/>
+          <w:szCs w:val="28"/>
+          <w:u w:val="single"/>
+          <w:lang w:val="ru-RU"/>
+        </w:rPr>
+        <w:t xml:space="preserve"> все</w:t>
+      </w:r>
+      <w:r>
+        <w:rPr>
+          <w:rFonts w:ascii="Georgia" w:hAnsi="Georgia"/>
+          <w:sz w:val="28"/>
+          <w:szCs w:val="28"/>
+          <w:u w:val="single"/>
+          <w:lang w:val="ru-RU"/>
+        </w:rPr>
+        <w:t>го</w:t>
+      </w:r>
+      <w:r>
+        <w:rPr>
+          <w:rFonts w:ascii="Georgia" w:hAnsi="Georgia"/>
+          <w:sz w:val="28"/>
+          <w:szCs w:val="28"/>
+          <w:u w:val="single"/>
+          <w:lang w:val="ru-RU"/>
+        </w:rPr>
+        <w:t>, что необходимо для выполнения некоторого бизнес-процесса,</w:t>
+      </w:r>
+      <w:r>
+        <w:rPr>
+          <w:rFonts w:ascii="Georgia" w:hAnsi="Georgia"/>
+          <w:sz w:val="28"/>
+          <w:szCs w:val="28"/>
+          <w:u w:val="single"/>
+          <w:lang w:val="ru-RU"/>
+        </w:rPr>
+        <w:t xml:space="preserve"> чтобы </w:t>
+      </w:r>
+      <w:r>
+        <w:rPr>
+          <w:rFonts w:ascii="Georgia" w:hAnsi="Georgia"/>
+          <w:sz w:val="28"/>
+          <w:szCs w:val="28"/>
+          <w:u w:val="single"/>
+          <w:lang w:val="ru-RU"/>
+        </w:rPr>
+        <w:t>код</w:t>
+      </w:r>
+      <w:r>
+        <w:rPr>
+          <w:rFonts w:ascii="Georgia" w:hAnsi="Georgia"/>
+          <w:sz w:val="28"/>
+          <w:szCs w:val="28"/>
+          <w:u w:val="single"/>
+          <w:lang w:val="ru-RU"/>
+        </w:rPr>
+        <w:t xml:space="preserve">, запускающий </w:t>
+      </w:r>
+      <w:r>
+        <w:rPr>
+          <w:rFonts w:ascii="Georgia" w:hAnsi="Georgia"/>
+          <w:sz w:val="28"/>
+          <w:szCs w:val="28"/>
+          <w:u w:val="single"/>
+        </w:rPr>
+        <w:t>Command</w:t>
+      </w:r>
+      <w:r>
+        <w:rPr>
+          <w:rFonts w:ascii="Georgia" w:hAnsi="Georgia"/>
+          <w:sz w:val="28"/>
+          <w:szCs w:val="28"/>
+          <w:u w:val="single"/>
+          <w:lang w:val="ru-RU"/>
+        </w:rPr>
+        <w:t>’</w:t>
+      </w:r>
+      <w:r>
+        <w:rPr>
+          <w:rFonts w:ascii="Georgia" w:hAnsi="Georgia"/>
+          <w:sz w:val="28"/>
+          <w:szCs w:val="28"/>
+          <w:u w:val="single"/>
+        </w:rPr>
+        <w:t>y</w:t>
+      </w:r>
+      <w:r>
+        <w:rPr>
+          <w:rFonts w:ascii="Georgia" w:hAnsi="Georgia"/>
+          <w:sz w:val="28"/>
+          <w:szCs w:val="28"/>
+          <w:u w:val="single"/>
+          <w:lang w:val="ru-RU"/>
+        </w:rPr>
+        <w:t xml:space="preserve"> на выполнение</w:t>
+      </w:r>
+      <w:r>
+        <w:rPr>
+          <w:rFonts w:ascii="Georgia" w:hAnsi="Georgia"/>
+          <w:sz w:val="28"/>
+          <w:szCs w:val="28"/>
+          <w:u w:val="single"/>
+          <w:lang w:val="ru-RU"/>
+        </w:rPr>
         <w:t>,</w:t>
       </w:r>
       <w:r>
@@ -4178,77 +4432,10 @@
           <w:rFonts w:ascii="Georgia" w:hAnsi="Georgia"/>
           <w:sz w:val="28"/>
           <w:szCs w:val="28"/>
-          <w:lang w:val="ru-RU"/>
-        </w:rPr>
-        <w:t xml:space="preserve"> </w:t>
-      </w:r>
-      <w:r>
-        <w:rPr>
-          <w:rFonts w:ascii="Georgia" w:hAnsi="Georgia"/>
-          <w:sz w:val="28"/>
-          <w:szCs w:val="28"/>
-          <w:lang w:val="ru-RU"/>
-        </w:rPr>
-        <w:t>которая подразумевает</w:t>
-      </w:r>
-      <w:r>
-        <w:rPr>
-          <w:rFonts w:ascii="Georgia" w:hAnsi="Georgia"/>
-          <w:sz w:val="28"/>
-          <w:szCs w:val="28"/>
-          <w:lang w:val="ru-RU"/>
-        </w:rPr>
-        <w:t xml:space="preserve"> </w:t>
-      </w:r>
-      <w:r>
-        <w:rPr>
-          <w:rFonts w:ascii="Georgia" w:hAnsi="Georgia"/>
-          <w:sz w:val="28"/>
-          <w:szCs w:val="28"/>
           <w:u w:val="single"/>
           <w:lang w:val="ru-RU"/>
         </w:rPr>
-        <w:t>инкапсуляцию</w:t>
-      </w:r>
-      <w:r>
-        <w:rPr>
-          <w:rFonts w:ascii="Georgia" w:hAnsi="Georgia"/>
-          <w:sz w:val="28"/>
-          <w:szCs w:val="28"/>
-          <w:u w:val="single"/>
-          <w:lang w:val="ru-RU"/>
-        </w:rPr>
-        <w:t xml:space="preserve"> все</w:t>
-      </w:r>
-      <w:r>
-        <w:rPr>
-          <w:rFonts w:ascii="Georgia" w:hAnsi="Georgia"/>
-          <w:sz w:val="28"/>
-          <w:szCs w:val="28"/>
-          <w:u w:val="single"/>
-          <w:lang w:val="ru-RU"/>
-        </w:rPr>
-        <w:t>го</w:t>
-      </w:r>
-      <w:r>
-        <w:rPr>
-          <w:rFonts w:ascii="Georgia" w:hAnsi="Georgia"/>
-          <w:sz w:val="28"/>
-          <w:szCs w:val="28"/>
-          <w:u w:val="single"/>
-          <w:lang w:val="ru-RU"/>
-        </w:rPr>
-        <w:t>, что необходимо для выполнения некоторого бизнес-процесса,</w:t>
-      </w:r>
-      <w:r>
-        <w:rPr>
-          <w:rFonts w:ascii="Georgia" w:hAnsi="Georgia"/>
-          <w:sz w:val="28"/>
-          <w:szCs w:val="28"/>
-          <w:u w:val="single"/>
-          <w:lang w:val="ru-RU"/>
-        </w:rPr>
-        <w:t xml:space="preserve"> чтобы вызывающийкод не знал</w:t>
+        <w:t xml:space="preserve"> не знал</w:t>
       </w:r>
       <w:r>
         <w:rPr>
@@ -5346,7 +5533,25 @@
           <w:szCs w:val="28"/>
           <w:lang w:val="ru-RU"/>
         </w:rPr>
-        <w:t>не должны обрабатываться немедленно, они могут быть поставлены в очередь и выполнены асинхронно. Это имеет некоторые преимущества, которые делают систему более надежной:</w:t>
+        <w:t>не должны обрабатываться немедленно, они могут быть поставлены в очередь и выполнены</w:t>
+      </w:r>
+      <w:r>
+        <w:rPr>
+          <w:rFonts w:ascii="Georgia" w:hAnsi="Georgia"/>
+          <w:sz w:val="28"/>
+          <w:szCs w:val="28"/>
+          <w:lang w:val="ru-RU"/>
+        </w:rPr>
+        <w:t xml:space="preserve"> позже, </w:t>
+      </w:r>
+      <w:r>
+        <w:rPr>
+          <w:rFonts w:ascii="Georgia" w:hAnsi="Georgia"/>
+          <w:sz w:val="28"/>
+          <w:szCs w:val="28"/>
+          <w:lang w:val="ru-RU"/>
+        </w:rPr>
+        <w:t xml:space="preserve"> асинхронно. Это имеет некоторые преимущества, которые делают систему более надежной:</w:t>
       </w:r>
     </w:p>
     <w:p>
@@ -5518,6 +5723,23 @@
           <w:szCs w:val="28"/>
           <w:lang w:val="ru-RU"/>
         </w:rPr>
+        <w:t>’</w:t>
+      </w:r>
+      <w:r>
+        <w:rPr>
+          <w:rFonts w:ascii="Georgia" w:hAnsi="Georgia"/>
+          <w:sz w:val="28"/>
+          <w:szCs w:val="28"/>
+        </w:rPr>
+        <w:t>a</w:t>
+      </w:r>
+      <w:r>
+        <w:rPr>
+          <w:rFonts w:ascii="Georgia" w:hAnsi="Georgia"/>
+          <w:sz w:val="28"/>
+          <w:szCs w:val="28"/>
+          <w:lang w:val="ru-RU"/>
+        </w:rPr>
         <w:t xml:space="preserve"> </w:t>
       </w:r>
       <w:r>
@@ -5641,8 +5863,17 @@
           <w:rFonts w:ascii="Georgia" w:hAnsi="Georgia"/>
           <w:sz w:val="28"/>
           <w:szCs w:val="28"/>
-        </w:rPr>
-        <w:t>’a</w:t>
+          <w:lang w:val="ru-RU"/>
+        </w:rPr>
+        <w:t>’</w:t>
+      </w:r>
+      <w:r>
+        <w:rPr>
+          <w:rFonts w:ascii="Georgia" w:hAnsi="Georgia"/>
+          <w:sz w:val="28"/>
+          <w:szCs w:val="28"/>
+        </w:rPr>
+        <w:t>a</w:t>
       </w:r>
       <w:r>
         <w:rPr>
@@ -5660,7 +5891,25 @@
           <w:szCs w:val="28"/>
           <w:lang w:val="ru-RU"/>
         </w:rPr>
-        <w:t>будет обработана, когда системный дефект будет устранен</w:t>
+        <w:t xml:space="preserve">будет </w:t>
+      </w:r>
+      <w:r>
+        <w:rPr>
+          <w:rFonts w:ascii="Georgia" w:hAnsi="Georgia"/>
+          <w:sz w:val="28"/>
+          <w:szCs w:val="28"/>
+          <w:lang w:val="ru-RU"/>
+        </w:rPr>
+        <w:t>выполнена</w:t>
+      </w:r>
+      <w:r>
+        <w:rPr>
+          <w:rFonts w:ascii="Georgia" w:hAnsi="Georgia"/>
+          <w:sz w:val="28"/>
+          <w:szCs w:val="28"/>
+          <w:lang w:val="ru-RU"/>
+        </w:rPr>
+        <w:t>, когда системный дефект будет устранен</w:t>
       </w:r>
       <w:r>
         <w:rPr>
@@ -6309,16 +6558,16 @@
           <w:szCs w:val="28"/>
           <w:lang w:val="ru-RU"/>
         </w:rPr>
-        <w:t>, который будет составлен</w:t>
-      </w:r>
-      <w:r>
-        <w:rPr>
-          <w:rFonts w:ascii="Georgia" w:hAnsi="Georgia"/>
-          <w:sz w:val="28"/>
-          <w:szCs w:val="28"/>
-          <w:lang w:val="ru-RU"/>
-        </w:rPr>
-        <w:t xml:space="preserve"> из</w:t>
+        <w:t xml:space="preserve">, который будет </w:t>
+      </w:r>
+      <w:r>
+        <w:rPr>
+          <w:rFonts w:ascii="Georgia" w:hAnsi="Georgia"/>
+          <w:sz w:val="28"/>
+          <w:szCs w:val="28"/>
+          <w:lang w:val="ru-RU"/>
+        </w:rPr>
+        <w:t>обернут</w:t>
       </w:r>
       <w:r>
         <w:rPr>
@@ -6334,6 +6583,24 @@
           <w:rFonts w:ascii="Georgia" w:hAnsi="Georgia"/>
           <w:sz w:val="28"/>
           <w:szCs w:val="28"/>
+          <w:lang w:val="ru-RU"/>
+        </w:rPr>
+        <w:t>в эти</w:t>
+      </w:r>
+      <w:r>
+        <w:rPr>
+          <w:rFonts w:ascii="Georgia" w:hAnsi="Georgia"/>
+          <w:sz w:val="28"/>
+          <w:szCs w:val="28"/>
+          <w:lang w:val="ru-RU"/>
+        </w:rPr>
+        <w:t xml:space="preserve"> </w:t>
+      </w:r>
+      <w:r>
+        <w:rPr>
+          <w:rFonts w:ascii="Georgia" w:hAnsi="Georgia"/>
+          <w:sz w:val="28"/>
+          <w:szCs w:val="28"/>
         </w:rPr>
         <w:t>Decorator</w:t>
       </w:r>
@@ -6353,7 +6620,43 @@
           <w:szCs w:val="28"/>
           <w:lang w:val="ru-RU"/>
         </w:rPr>
-        <w:t>ов</w:t>
+        <w:t>ы</w:t>
+      </w:r>
+      <w:r>
+        <w:rPr>
+          <w:rFonts w:ascii="Georgia" w:hAnsi="Georgia"/>
+          <w:sz w:val="28"/>
+          <w:szCs w:val="28"/>
+          <w:lang w:val="ru-RU"/>
+        </w:rPr>
+        <w:t xml:space="preserve"> в </w:t>
+      </w:r>
+      <w:r>
+        <w:rPr>
+          <w:rFonts w:ascii="Georgia" w:hAnsi="Georgia"/>
+          <w:sz w:val="28"/>
+          <w:szCs w:val="28"/>
+          <w:lang w:val="ru-RU"/>
+        </w:rPr>
+        <w:t>необходимом</w:t>
+      </w:r>
+      <w:r>
+        <w:rPr>
+          <w:rFonts w:ascii="Georgia" w:hAnsi="Georgia"/>
+          <w:sz w:val="28"/>
+          <w:szCs w:val="28"/>
+          <w:lang w:val="ru-RU"/>
+        </w:rPr>
+        <w:t xml:space="preserve"> порядке, </w:t>
+      </w:r>
+      <w:r>
+        <w:rPr>
+          <w:rFonts w:ascii="Georgia" w:hAnsi="Georgia"/>
+          <w:sz w:val="28"/>
+          <w:szCs w:val="28"/>
+          <w:lang w:val="ru-RU"/>
+        </w:rPr>
+        <w:t>для добавления</w:t>
       </w:r>
       <w:r>
         <w:rPr>
@@ -6371,61 +6674,16 @@
           <w:szCs w:val="28"/>
           <w:lang w:val="ru-RU"/>
         </w:rPr>
-        <w:t xml:space="preserve">в </w:t>
-      </w:r>
-      <w:r>
-        <w:rPr>
-          <w:rFonts w:ascii="Georgia" w:hAnsi="Georgia"/>
-          <w:sz w:val="28"/>
-          <w:szCs w:val="28"/>
-          <w:lang w:val="ru-RU"/>
-        </w:rPr>
-        <w:t>необходимом</w:t>
-      </w:r>
-      <w:r>
-        <w:rPr>
-          <w:rFonts w:ascii="Georgia" w:hAnsi="Georgia"/>
-          <w:sz w:val="28"/>
-          <w:szCs w:val="28"/>
-          <w:lang w:val="ru-RU"/>
-        </w:rPr>
-        <w:t xml:space="preserve"> порядке, </w:t>
-      </w:r>
-      <w:r>
-        <w:rPr>
-          <w:rFonts w:ascii="Georgia" w:hAnsi="Georgia"/>
-          <w:sz w:val="28"/>
-          <w:szCs w:val="28"/>
-          <w:lang w:val="ru-RU"/>
-        </w:rPr>
-        <w:t>которые добавляют</w:t>
-      </w:r>
-      <w:r>
-        <w:rPr>
-          <w:rFonts w:ascii="Georgia" w:hAnsi="Georgia"/>
-          <w:sz w:val="28"/>
-          <w:szCs w:val="28"/>
-          <w:lang w:val="ru-RU"/>
-        </w:rPr>
-        <w:t xml:space="preserve"> </w:t>
-      </w:r>
-      <w:r>
-        <w:rPr>
-          <w:rFonts w:ascii="Georgia" w:hAnsi="Georgia"/>
-          <w:sz w:val="28"/>
-          <w:szCs w:val="28"/>
-          <w:lang w:val="ru-RU"/>
-        </w:rPr>
-        <w:t>необходимую</w:t>
-      </w:r>
-      <w:r>
-        <w:rPr>
-          <w:rFonts w:ascii="Georgia" w:hAnsi="Georgia"/>
-          <w:sz w:val="28"/>
-          <w:szCs w:val="28"/>
-          <w:lang w:val="ru-RU"/>
-        </w:rPr>
-        <w:t xml:space="preserve"> функциональность. Если нам нужна очередь </w:t>
+        <w:t>необходимой функциональности</w:t>
+      </w:r>
+      <w:r>
+        <w:rPr>
+          <w:rFonts w:ascii="Georgia" w:hAnsi="Georgia"/>
+          <w:sz w:val="28"/>
+          <w:szCs w:val="28"/>
+          <w:lang w:val="ru-RU"/>
+        </w:rPr>
+        <w:t xml:space="preserve">. Если нам нужна очередь </w:t>
       </w:r>
       <w:r>
         <w:rPr>
@@ -6855,16 +7113,7 @@
           <w:szCs w:val="28"/>
           <w:lang w:val="ru-RU"/>
         </w:rPr>
-        <w:t>,</w:t>
-      </w:r>
-      <w:r>
-        <w:rPr>
-          <w:rFonts w:ascii="Georgia" w:hAnsi="Georgia"/>
-          <w:sz w:val="28"/>
-          <w:szCs w:val="28"/>
-          <w:lang w:val="ru-RU"/>
-        </w:rPr>
-        <w:t xml:space="preserve"> или, может быть, </w:t>
+        <w:t xml:space="preserve">, или, может быть, </w:t>
       </w:r>
       <w:r>
         <w:rPr>
@@ -7037,6 +7286,7 @@
           <w:b/>
           <w:sz w:val="30"/>
           <w:szCs w:val="30"/>
+          <w:lang w:val="ru-RU"/>
         </w:rPr>
       </w:pPr>
       <w:r>
@@ -7046,7 +7296,26 @@
           <w:sz w:val="30"/>
           <w:szCs w:val="30"/>
         </w:rPr>
-        <w:t>Query side</w:t>
+        <w:t>Query</w:t>
+      </w:r>
+      <w:r>
+        <w:rPr>
+          <w:rFonts w:ascii="Georgia" w:hAnsi="Georgia"/>
+          <w:b/>
+          <w:sz w:val="30"/>
+          <w:szCs w:val="30"/>
+          <w:lang w:val="ru-RU"/>
+        </w:rPr>
+        <w:t xml:space="preserve"> </w:t>
+      </w:r>
+      <w:r>
+        <w:rPr>
+          <w:rFonts w:ascii="Georgia" w:hAnsi="Georgia"/>
+          <w:b/>
+          <w:sz w:val="30"/>
+          <w:szCs w:val="30"/>
+        </w:rPr>
+        <w:t>side</w:t>
       </w:r>
     </w:p>
     <w:p>
@@ -7057,6 +7326,7 @@
           <w:b/>
           <w:sz w:val="2"/>
           <w:szCs w:val="2"/>
+          <w:lang w:val="ru-RU"/>
         </w:rPr>
       </w:pPr>
     </w:p>
@@ -7913,16 +8183,43 @@
           <w:szCs w:val="28"/>
           <w:lang w:val="ru-RU"/>
         </w:rPr>
-        <w:t xml:space="preserve">таких </w:t>
-      </w:r>
-      <w:r>
-        <w:rPr>
-          <w:rFonts w:ascii="Georgia" w:hAnsi="Georgia"/>
-          <w:sz w:val="28"/>
-          <w:szCs w:val="28"/>
-          <w:lang w:val="ru-RU"/>
-        </w:rPr>
-        <w:t xml:space="preserve">как MongoDB или даже Redis, которые быстрее. Может быть, да, </w:t>
+        <w:t>такое</w:t>
+      </w:r>
+      <w:r>
+        <w:rPr>
+          <w:rFonts w:ascii="Georgia" w:hAnsi="Georgia"/>
+          <w:sz w:val="28"/>
+          <w:szCs w:val="28"/>
+          <w:lang w:val="ru-RU"/>
+        </w:rPr>
+        <w:t xml:space="preserve"> </w:t>
+      </w:r>
+      <w:r>
+        <w:rPr>
+          <w:rFonts w:ascii="Georgia" w:hAnsi="Georgia"/>
+          <w:sz w:val="28"/>
+          <w:szCs w:val="28"/>
+          <w:lang w:val="ru-RU"/>
+        </w:rPr>
+        <w:t>ка</w:t>
+      </w:r>
+      <w:r>
+        <w:rPr>
+          <w:rFonts w:ascii="Georgia" w:hAnsi="Georgia"/>
+          <w:sz w:val="28"/>
+          <w:szCs w:val="28"/>
+          <w:lang w:val="ru-RU"/>
+        </w:rPr>
+        <w:t>к MongoDB или даже Redis, которо</w:t>
+      </w:r>
+      <w:r>
+        <w:rPr>
+          <w:rFonts w:ascii="Georgia" w:hAnsi="Georgia"/>
+          <w:sz w:val="28"/>
+          <w:szCs w:val="28"/>
+          <w:lang w:val="ru-RU"/>
+        </w:rPr>
+        <w:t xml:space="preserve">е быстрее. Может быть, да, </w:t>
       </w:r>
       <w:r>
         <w:rPr>
@@ -8077,16 +8374,7 @@
           <w:szCs w:val="28"/>
           <w:lang w:val="ru-RU"/>
         </w:rPr>
-        <w:t>Query</w:t>
-      </w:r>
-      <w:r>
-        <w:rPr>
-          <w:rFonts w:ascii="Georgia" w:hAnsi="Georgia"/>
-          <w:sz w:val="28"/>
-          <w:szCs w:val="28"/>
-          <w:lang w:val="ru-RU"/>
-        </w:rPr>
-        <w:t xml:space="preserve"> </w:t>
+        <w:t xml:space="preserve">Query </w:t>
       </w:r>
       <w:r>
         <w:rPr>
@@ -8376,7 +8664,47 @@
           <w:szCs w:val="28"/>
           <w:lang w:val="ru-RU"/>
         </w:rPr>
-        <w:t>Однако самая большая проблема заключается в том, что оптимизация запросов чрезвычайно сложна: поскольку запросы работают с объектной моделью, а затем преобразуются в модель данных, так, в случае использования ORM, может быть очень трудно оптимизировать запросы.</w:t>
+        <w:t xml:space="preserve">Однако самая большая проблема заключается в том, что оптимизация запросов чрезвычайно сложна: поскольку запросы работают с объектной моделью, а затем преобразуются в модель </w:t>
+      </w:r>
+      <w:r>
+        <w:rPr>
+          <w:rFonts w:ascii="Georgia" w:hAnsi="Georgia"/>
+          <w:i/>
+          <w:sz w:val="28"/>
+          <w:szCs w:val="28"/>
+          <w:lang w:val="ru-RU"/>
+        </w:rPr>
+        <w:t>данных. Т</w:t>
+      </w:r>
+      <w:r>
+        <w:rPr>
+          <w:rFonts w:ascii="Georgia" w:hAnsi="Georgia"/>
+          <w:i/>
+          <w:sz w:val="28"/>
+          <w:szCs w:val="28"/>
+          <w:lang w:val="ru-RU"/>
+        </w:rPr>
+        <w:t>ак</w:t>
+      </w:r>
+      <w:r>
+        <w:rPr>
+          <w:rFonts w:ascii="Georgia" w:hAnsi="Georgia"/>
+          <w:i/>
+          <w:sz w:val="28"/>
+          <w:szCs w:val="28"/>
+          <w:lang w:val="ru-RU"/>
+        </w:rPr>
+        <w:t>им образом</w:t>
+      </w:r>
+      <w:r>
+        <w:rPr>
+          <w:rFonts w:ascii="Georgia" w:hAnsi="Georgia"/>
+          <w:i/>
+          <w:sz w:val="28"/>
+          <w:szCs w:val="28"/>
+          <w:lang w:val="ru-RU"/>
+        </w:rPr>
+        <w:t>, в случае использования ORM, может быть очень трудно оптимизировать запросы.</w:t>
       </w:r>
     </w:p>
     <w:p>
@@ -8689,16 +9017,7 @@
           <w:szCs w:val="28"/>
           <w:lang w:val="ru-RU"/>
         </w:rPr>
-        <w:t>,</w:t>
-      </w:r>
-      <w:r>
-        <w:rPr>
-          <w:rFonts w:ascii="Georgia" w:hAnsi="Georgia"/>
-          <w:sz w:val="28"/>
-          <w:szCs w:val="28"/>
-          <w:lang w:val="ru-RU"/>
-        </w:rPr>
-        <w:t xml:space="preserve"> проблемы, выявленные Грегом Янгом, просто исчезают:</w:t>
+        <w:t>, проблемы, выявленные Грегом Янгом, просто исчезают:</w:t>
       </w:r>
     </w:p>
     <w:p>
@@ -9187,78 +9506,936 @@
           <w:szCs w:val="28"/>
           <w:lang w:val="ru-RU"/>
         </w:rPr>
+        <w:t>. Я не говорю здесь о связях между таблицами в СУБД, эти ограничения внешнего ключа все еще должны с</w:t>
+      </w:r>
+      <w:r>
+        <w:rPr>
+          <w:rFonts w:ascii="Georgia" w:hAnsi="Georgia"/>
+          <w:sz w:val="28"/>
+          <w:szCs w:val="28"/>
+          <w:lang w:val="ru-RU"/>
+        </w:rPr>
+        <w:t>уществовать на стороне БД</w:t>
+      </w:r>
+      <w:r>
+        <w:rPr>
+          <w:rFonts w:ascii="Georgia" w:hAnsi="Georgia"/>
+          <w:sz w:val="28"/>
+          <w:szCs w:val="28"/>
+          <w:lang w:val="ru-RU"/>
+        </w:rPr>
+        <w:t xml:space="preserve">, я говорю о соединениях между </w:t>
+      </w:r>
+      <w:r>
+        <w:rPr>
+          <w:rFonts w:ascii="Georgia" w:hAnsi="Georgia"/>
+          <w:sz w:val="28"/>
+          <w:szCs w:val="28"/>
+        </w:rPr>
+        <w:t>Entity</w:t>
+      </w:r>
+      <w:r>
+        <w:rPr>
+          <w:rFonts w:ascii="Georgia" w:hAnsi="Georgia"/>
+          <w:sz w:val="28"/>
+          <w:szCs w:val="28"/>
+          <w:lang w:val="ru-RU"/>
+        </w:rPr>
+        <w:t>’</w:t>
+      </w:r>
+      <w:r>
+        <w:rPr>
+          <w:rFonts w:ascii="Georgia" w:hAnsi="Georgia"/>
+          <w:sz w:val="28"/>
+          <w:szCs w:val="28"/>
+          <w:lang w:val="ru-RU"/>
+        </w:rPr>
+        <w:t>ми</w:t>
+      </w:r>
+      <w:r>
+        <w:rPr>
+          <w:rFonts w:ascii="Georgia" w:hAnsi="Georgia"/>
+          <w:sz w:val="28"/>
+          <w:szCs w:val="28"/>
+          <w:lang w:val="ru-RU"/>
+        </w:rPr>
+        <w:t>,</w:t>
+      </w:r>
+      <w:r>
+        <w:rPr>
+          <w:rFonts w:ascii="Georgia" w:hAnsi="Georgia"/>
+          <w:sz w:val="28"/>
+          <w:szCs w:val="28"/>
+          <w:lang w:val="ru-RU"/>
+        </w:rPr>
+        <w:t xml:space="preserve"> которые конфигурируются</w:t>
+      </w:r>
+      <w:r>
+        <w:rPr>
+          <w:rFonts w:ascii="Georgia" w:hAnsi="Georgia"/>
+          <w:sz w:val="28"/>
+          <w:szCs w:val="28"/>
+          <w:lang w:val="ru-RU"/>
+        </w:rPr>
+        <w:t xml:space="preserve"> на уровне ORM.</w:t>
+      </w:r>
+    </w:p>
+    <w:p>
+      <w:pPr>
+        <w:spacing w:line="360" w:lineRule="auto"/>
+        <w:rPr>
+          <w:rFonts w:ascii="Georgia" w:hAnsi="Georgia"/>
+          <w:sz w:val="28"/>
+          <w:szCs w:val="28"/>
+          <w:lang w:val="ru-RU"/>
+        </w:rPr>
+      </w:pPr>
+    </w:p>
+    <w:p>
+      <w:pPr>
+        <w:spacing w:line="360" w:lineRule="auto"/>
+        <w:rPr>
+          <w:rFonts w:ascii="Georgia" w:hAnsi="Georgia"/>
+          <w:i/>
+          <w:sz w:val="28"/>
+          <w:szCs w:val="28"/>
+          <w:lang w:val="ru-RU"/>
+        </w:rPr>
+      </w:pPr>
+      <w:r>
+        <w:rPr>
+          <w:rFonts w:ascii="Georgia" w:hAnsi="Georgia"/>
+          <w:i/>
+          <w:sz w:val="28"/>
+          <w:szCs w:val="28"/>
+          <w:lang w:val="ru-RU"/>
+        </w:rPr>
+        <w:t xml:space="preserve">Действительно </w:t>
+      </w:r>
+      <w:r>
+        <w:rPr>
+          <w:rFonts w:ascii="Georgia" w:hAnsi="Georgia"/>
+          <w:i/>
+          <w:sz w:val="28"/>
+          <w:szCs w:val="28"/>
+          <w:lang w:val="ru-RU"/>
+        </w:rPr>
+        <w:t>ли нам нужна коллекция заказов в</w:t>
+      </w:r>
+      <w:r>
+        <w:rPr>
+          <w:rFonts w:ascii="Georgia" w:hAnsi="Georgia"/>
+          <w:i/>
+          <w:sz w:val="28"/>
+          <w:szCs w:val="28"/>
+          <w:lang w:val="ru-RU"/>
+        </w:rPr>
+        <w:t xml:space="preserve"> объекте клиента? В какой </w:t>
+      </w:r>
+      <w:r>
+        <w:rPr>
+          <w:rFonts w:ascii="Georgia" w:hAnsi="Georgia"/>
+          <w:i/>
+          <w:sz w:val="28"/>
+          <w:szCs w:val="28"/>
+        </w:rPr>
+        <w:t>Command</w:t>
+      </w:r>
+      <w:r>
+        <w:rPr>
+          <w:rFonts w:ascii="Georgia" w:hAnsi="Georgia"/>
+          <w:i/>
+          <w:sz w:val="28"/>
+          <w:szCs w:val="28"/>
+          <w:lang w:val="ru-RU"/>
+        </w:rPr>
+        <w:t xml:space="preserve">’е эта коллекция может понадобиться? На самом деле, какой </w:t>
+      </w:r>
+      <w:r>
+        <w:rPr>
+          <w:rFonts w:ascii="Georgia" w:hAnsi="Georgia"/>
+          <w:i/>
+          <w:sz w:val="28"/>
+          <w:szCs w:val="28"/>
+        </w:rPr>
+        <w:t>Command</w:t>
+      </w:r>
+      <w:r>
+        <w:rPr>
+          <w:rFonts w:ascii="Georgia" w:hAnsi="Georgia"/>
+          <w:i/>
+          <w:sz w:val="28"/>
+          <w:szCs w:val="28"/>
+          <w:lang w:val="ru-RU"/>
+        </w:rPr>
+        <w:t xml:space="preserve">’е </w:t>
+      </w:r>
+      <w:r>
+        <w:rPr>
+          <w:rFonts w:ascii="Georgia" w:hAnsi="Georgia"/>
+          <w:i/>
+          <w:sz w:val="28"/>
+          <w:szCs w:val="28"/>
+          <w:lang w:val="ru-RU"/>
+        </w:rPr>
+        <w:t xml:space="preserve">могут понадобиться отношения </w:t>
+      </w:r>
+      <w:r>
+        <w:rPr>
+          <w:rFonts w:ascii="Georgia" w:hAnsi="Georgia"/>
+          <w:i/>
+          <w:sz w:val="28"/>
+          <w:szCs w:val="28"/>
+          <w:lang w:val="ru-RU"/>
+        </w:rPr>
+        <w:t>”one-to-many“ и ”many-to-many"</w:t>
+      </w:r>
+      <w:r>
+        <w:rPr>
+          <w:rFonts w:ascii="Georgia" w:hAnsi="Georgia"/>
+          <w:i/>
+          <w:sz w:val="28"/>
+          <w:szCs w:val="28"/>
+          <w:lang w:val="ru-RU"/>
+        </w:rPr>
+        <w:t xml:space="preserve">? В любом случае, большинство </w:t>
+      </w:r>
+      <w:r>
+        <w:rPr>
+          <w:rFonts w:ascii="Georgia" w:hAnsi="Georgia"/>
+          <w:i/>
+          <w:sz w:val="28"/>
+          <w:szCs w:val="28"/>
+        </w:rPr>
+        <w:t>Command</w:t>
+      </w:r>
+      <w:r>
+        <w:rPr>
+          <w:rFonts w:ascii="Georgia" w:hAnsi="Georgia"/>
+          <w:i/>
+          <w:sz w:val="28"/>
+          <w:szCs w:val="28"/>
+          <w:lang w:val="ru-RU"/>
+        </w:rPr>
+        <w:t xml:space="preserve"> содержат только один или два идентификатора.</w:t>
+      </w:r>
+    </w:p>
+    <w:p>
+      <w:pPr>
+        <w:spacing w:line="360" w:lineRule="auto"/>
+        <w:jc w:val="right"/>
+        <w:rPr>
+          <w:rFonts w:ascii="Georgia" w:hAnsi="Georgia"/>
+          <w:i/>
+          <w:sz w:val="28"/>
+          <w:szCs w:val="28"/>
+          <w:lang w:val="ru-RU"/>
+        </w:rPr>
+      </w:pPr>
+      <w:r>
+        <w:rPr>
+          <w:rFonts w:ascii="Georgia" w:hAnsi="Georgia"/>
+          <w:i/>
+          <w:sz w:val="28"/>
+          <w:szCs w:val="28"/>
+          <w:lang w:val="ru-RU"/>
+        </w:rPr>
+        <w:t xml:space="preserve">Udi Dahan 2009, </w:t>
+      </w:r>
+      <w:hyperlink r:id="rId12" w:history="1">
+        <w:r>
+          <w:rPr>
+            <w:rStyle w:val="Hyperlink"/>
+            <w:rFonts w:ascii="Georgia" w:hAnsi="Georgia"/>
+            <w:i/>
+            <w:sz w:val="28"/>
+            <w:szCs w:val="28"/>
+            <w:lang w:val="ru-RU"/>
+          </w:rPr>
+          <w:t>Clarified CQRS</w:t>
+        </w:r>
+      </w:hyperlink>
+    </w:p>
+    <w:p>
+      <w:pPr>
+        <w:spacing w:line="360" w:lineRule="auto"/>
+        <w:rPr>
+          <w:rFonts w:ascii="Georgia" w:hAnsi="Georgia"/>
+          <w:sz w:val="28"/>
+          <w:szCs w:val="28"/>
+          <w:lang w:val="ru-RU"/>
+        </w:rPr>
+      </w:pPr>
+    </w:p>
+    <w:p>
+      <w:pPr>
+        <w:spacing w:line="360" w:lineRule="auto"/>
+        <w:rPr>
+          <w:rFonts w:ascii="Georgia" w:hAnsi="Georgia"/>
+          <w:sz w:val="28"/>
+          <w:szCs w:val="28"/>
+          <w:lang w:val="ru-RU"/>
+        </w:rPr>
+      </w:pPr>
+      <w:r>
+        <w:rPr>
+          <w:rFonts w:ascii="Georgia" w:hAnsi="Georgia"/>
+          <w:sz w:val="28"/>
+          <w:szCs w:val="28"/>
+          <w:lang w:val="ru-RU"/>
+        </w:rPr>
+        <w:t xml:space="preserve">Следуя тем же мыслям, что и для стороны </w:t>
+      </w:r>
+      <w:r>
+        <w:rPr>
+          <w:rFonts w:ascii="Georgia" w:hAnsi="Georgia"/>
+          <w:sz w:val="28"/>
+          <w:szCs w:val="28"/>
+        </w:rPr>
+        <w:t>Query</w:t>
+      </w:r>
+      <w:r>
+        <w:rPr>
+          <w:rFonts w:ascii="Georgia" w:hAnsi="Georgia"/>
+          <w:sz w:val="28"/>
+          <w:szCs w:val="28"/>
+          <w:lang w:val="ru-RU"/>
+        </w:rPr>
+        <w:t xml:space="preserve">, если </w:t>
+      </w:r>
+      <w:r>
+        <w:rPr>
+          <w:rFonts w:ascii="Georgia" w:hAnsi="Georgia"/>
+          <w:sz w:val="28"/>
+          <w:szCs w:val="28"/>
+          <w:lang w:val="ru-RU"/>
+        </w:rPr>
+        <w:t>на стороне</w:t>
+      </w:r>
+      <w:r>
+        <w:rPr>
+          <w:rFonts w:ascii="Georgia" w:hAnsi="Georgia"/>
+          <w:sz w:val="28"/>
+          <w:szCs w:val="28"/>
+          <w:lang w:val="ru-RU"/>
+        </w:rPr>
+        <w:t xml:space="preserve"> </w:t>
+      </w:r>
+      <w:r>
+        <w:rPr>
+          <w:rFonts w:ascii="Georgia" w:hAnsi="Georgia"/>
+          <w:sz w:val="28"/>
+          <w:szCs w:val="28"/>
+        </w:rPr>
+        <w:t>Command</w:t>
+      </w:r>
+      <w:r>
+        <w:rPr>
+          <w:rFonts w:ascii="Georgia" w:hAnsi="Georgia"/>
+          <w:sz w:val="28"/>
+          <w:szCs w:val="28"/>
+          <w:lang w:val="ru-RU"/>
+        </w:rPr>
+        <w:t xml:space="preserve"> не используется </w:t>
+      </w:r>
+      <w:r>
+        <w:rPr>
+          <w:rFonts w:ascii="Georgia" w:hAnsi="Georgia"/>
+          <w:sz w:val="28"/>
+          <w:szCs w:val="28"/>
+          <w:lang w:val="ru-RU"/>
+        </w:rPr>
+        <w:t xml:space="preserve">сложных запросов, можем ли мы заменить </w:t>
+      </w:r>
+      <w:r>
+        <w:rPr>
+          <w:rFonts w:ascii="Georgia" w:hAnsi="Georgia"/>
+          <w:sz w:val="28"/>
+          <w:szCs w:val="28"/>
+        </w:rPr>
+        <w:t>RDBMS</w:t>
+      </w:r>
+      <w:r>
+        <w:rPr>
+          <w:rFonts w:ascii="Georgia" w:hAnsi="Georgia"/>
+          <w:sz w:val="28"/>
+          <w:szCs w:val="28"/>
+          <w:lang w:val="ru-RU"/>
+        </w:rPr>
+        <w:t xml:space="preserve"> хранилище</w:t>
+      </w:r>
+      <w:r>
+        <w:rPr>
+          <w:rFonts w:ascii="Georgia" w:hAnsi="Georgia"/>
+          <w:sz w:val="28"/>
+          <w:szCs w:val="28"/>
+          <w:lang w:val="ru-RU"/>
+        </w:rPr>
+        <w:t>м</w:t>
+      </w:r>
+      <w:r>
+        <w:rPr>
+          <w:rFonts w:ascii="Georgia" w:hAnsi="Georgia"/>
+          <w:sz w:val="28"/>
+          <w:szCs w:val="28"/>
+          <w:lang w:val="ru-RU"/>
+        </w:rPr>
+        <w:t xml:space="preserve"> документов или </w:t>
+      </w:r>
+      <w:r>
+        <w:rPr>
+          <w:rFonts w:ascii="Georgia" w:hAnsi="Georgia"/>
+          <w:sz w:val="28"/>
+          <w:szCs w:val="28"/>
+          <w:lang w:val="ru-RU"/>
+        </w:rPr>
+        <w:t xml:space="preserve">хранилищем пар </w:t>
+      </w:r>
+      <w:r>
+        <w:rPr>
+          <w:rFonts w:ascii="Georgia" w:hAnsi="Georgia"/>
+          <w:sz w:val="28"/>
+          <w:szCs w:val="28"/>
+          <w:lang w:val="ru-RU"/>
+        </w:rPr>
+        <w:t xml:space="preserve">ключа-значения </w:t>
+      </w:r>
+      <w:r>
+        <w:rPr>
+          <w:rFonts w:ascii="Georgia" w:hAnsi="Georgia"/>
+          <w:sz w:val="28"/>
+          <w:szCs w:val="28"/>
+          <w:lang w:val="ru-RU"/>
+        </w:rPr>
+        <w:t xml:space="preserve">для хранения сериализованных </w:t>
+      </w:r>
+      <w:r>
+        <w:rPr>
+          <w:rFonts w:ascii="Georgia" w:hAnsi="Georgia"/>
+          <w:sz w:val="28"/>
+          <w:szCs w:val="28"/>
+        </w:rPr>
+        <w:t>Entity</w:t>
+      </w:r>
+      <w:r>
+        <w:rPr>
+          <w:rFonts w:ascii="Georgia" w:hAnsi="Georgia"/>
+          <w:sz w:val="28"/>
+          <w:szCs w:val="28"/>
+          <w:lang w:val="ru-RU"/>
+        </w:rPr>
+        <w:t>’</w:t>
+      </w:r>
+      <w:r>
+        <w:rPr>
+          <w:rFonts w:ascii="Georgia" w:hAnsi="Georgia"/>
+          <w:sz w:val="28"/>
+          <w:szCs w:val="28"/>
+          <w:lang w:val="ru-RU"/>
+        </w:rPr>
+        <w:t>ей</w:t>
+      </w:r>
+      <w:r>
+        <w:rPr>
+          <w:rFonts w:ascii="Georgia" w:hAnsi="Georgia"/>
+          <w:sz w:val="28"/>
+          <w:szCs w:val="28"/>
+          <w:lang w:val="ru-RU"/>
+        </w:rPr>
+        <w:t>? Может быть, да, может быть, нет, я просто говорю, что, возможно, стоит подумать об этом, если у приложения есть проблемы с производительностью на стороне записи.</w:t>
+      </w:r>
+    </w:p>
+    <w:p>
+      <w:pPr>
+        <w:spacing w:line="360" w:lineRule="auto"/>
+        <w:rPr>
+          <w:rFonts w:ascii="Georgia" w:hAnsi="Georgia"/>
+          <w:sz w:val="28"/>
+          <w:szCs w:val="28"/>
+          <w:lang w:val="ru-RU"/>
+        </w:rPr>
+      </w:pPr>
+    </w:p>
+    <w:p>
+      <w:pPr>
+        <w:spacing w:line="360" w:lineRule="auto"/>
+        <w:rPr>
+          <w:rFonts w:ascii="Georgia" w:hAnsi="Georgia"/>
+          <w:b/>
+          <w:sz w:val="28"/>
+          <w:szCs w:val="28"/>
+          <w:lang w:val="ru-RU"/>
+        </w:rPr>
+      </w:pPr>
+      <w:r>
+        <w:rPr>
+          <w:rFonts w:ascii="Georgia" w:hAnsi="Georgia"/>
+          <w:b/>
+          <w:sz w:val="28"/>
+          <w:szCs w:val="28"/>
+          <w:lang w:val="ru-RU"/>
+        </w:rPr>
+        <w:t>События бизнес-процессов</w:t>
+      </w:r>
+    </w:p>
+    <w:p>
+      <w:pPr>
+        <w:spacing w:line="360" w:lineRule="auto"/>
+        <w:rPr>
+          <w:rFonts w:ascii="Georgia" w:hAnsi="Georgia"/>
+          <w:sz w:val="2"/>
+          <w:szCs w:val="2"/>
+          <w:lang w:val="ru-RU"/>
+        </w:rPr>
+      </w:pPr>
+    </w:p>
+    <w:p>
+      <w:pPr>
+        <w:spacing w:line="360" w:lineRule="auto"/>
+        <w:rPr>
+          <w:rFonts w:ascii="Georgia" w:hAnsi="Georgia"/>
+          <w:sz w:val="28"/>
+          <w:szCs w:val="28"/>
+          <w:lang w:val="ru-RU"/>
+        </w:rPr>
+      </w:pPr>
+      <w:r>
+        <w:rPr>
+          <w:rFonts w:ascii="Georgia" w:hAnsi="Georgia"/>
+          <w:sz w:val="28"/>
+          <w:szCs w:val="28"/>
+          <w:lang w:val="ru-RU"/>
+        </w:rPr>
+        <w:t xml:space="preserve">После обработки </w:t>
+      </w:r>
+      <w:r>
+        <w:rPr>
+          <w:rFonts w:ascii="Georgia" w:hAnsi="Georgia"/>
+          <w:sz w:val="28"/>
+          <w:szCs w:val="28"/>
+        </w:rPr>
+        <w:t>Command</w:t>
+      </w:r>
+      <w:r>
+        <w:rPr>
+          <w:rFonts w:ascii="Georgia" w:hAnsi="Georgia"/>
+          <w:sz w:val="28"/>
+          <w:szCs w:val="28"/>
+          <w:lang w:val="ru-RU"/>
+        </w:rPr>
+        <w:t>’</w:t>
+      </w:r>
+      <w:r>
+        <w:rPr>
+          <w:rFonts w:ascii="Georgia" w:hAnsi="Georgia"/>
+          <w:sz w:val="28"/>
+          <w:szCs w:val="28"/>
+          <w:lang w:val="ru-RU"/>
+        </w:rPr>
+        <w:t>ы</w:t>
+      </w:r>
+      <w:r>
+        <w:rPr>
+          <w:rFonts w:ascii="Georgia" w:hAnsi="Georgia"/>
+          <w:sz w:val="28"/>
+          <w:szCs w:val="28"/>
+          <w:lang w:val="ru-RU"/>
+        </w:rPr>
+        <w:t xml:space="preserve"> и</w:t>
+      </w:r>
+      <w:r>
+        <w:rPr>
+          <w:rFonts w:ascii="Georgia" w:hAnsi="Georgia"/>
+          <w:sz w:val="28"/>
+          <w:szCs w:val="28"/>
+          <w:lang w:val="ru-RU"/>
+        </w:rPr>
+        <w:t>,</w:t>
+      </w:r>
+      <w:r>
+        <w:rPr>
+          <w:rFonts w:ascii="Georgia" w:hAnsi="Georgia"/>
+          <w:sz w:val="28"/>
+          <w:szCs w:val="28"/>
+          <w:lang w:val="ru-RU"/>
+        </w:rPr>
+        <w:t xml:space="preserve"> если она была успешно обработана, </w:t>
+      </w:r>
+      <w:r>
+        <w:rPr>
+          <w:rFonts w:ascii="Georgia" w:hAnsi="Georgia"/>
+          <w:sz w:val="28"/>
+          <w:szCs w:val="28"/>
+        </w:rPr>
+        <w:t>Handler</w:t>
+      </w:r>
+      <w:r>
+        <w:rPr>
+          <w:rFonts w:ascii="Georgia" w:hAnsi="Georgia"/>
+          <w:sz w:val="28"/>
+          <w:szCs w:val="28"/>
+          <w:lang w:val="ru-RU"/>
+        </w:rPr>
+        <w:t xml:space="preserve"> </w:t>
+      </w:r>
+      <w:r>
+        <w:rPr>
+          <w:rFonts w:ascii="Georgia" w:hAnsi="Georgia"/>
+          <w:sz w:val="28"/>
+          <w:szCs w:val="28"/>
+          <w:lang w:val="ru-RU"/>
+        </w:rPr>
+        <w:t>может инициировать</w:t>
+      </w:r>
+      <w:r>
+        <w:rPr>
+          <w:rFonts w:ascii="Georgia" w:hAnsi="Georgia"/>
+          <w:sz w:val="28"/>
+          <w:szCs w:val="28"/>
+          <w:lang w:val="ru-RU"/>
+        </w:rPr>
+        <w:t xml:space="preserve"> </w:t>
+      </w:r>
+      <w:r>
+        <w:rPr>
+          <w:rFonts w:ascii="Georgia" w:hAnsi="Georgia"/>
+          <w:sz w:val="28"/>
+          <w:szCs w:val="28"/>
+        </w:rPr>
+        <w:t>Event</w:t>
+      </w:r>
+      <w:r>
+        <w:rPr>
+          <w:rFonts w:ascii="Georgia" w:hAnsi="Georgia"/>
+          <w:sz w:val="28"/>
+          <w:szCs w:val="28"/>
+          <w:lang w:val="ru-RU"/>
+        </w:rPr>
+        <w:t>, уведомляющий</w:t>
+      </w:r>
+      <w:r>
+        <w:rPr>
+          <w:rFonts w:ascii="Georgia" w:hAnsi="Georgia"/>
+          <w:sz w:val="28"/>
+          <w:szCs w:val="28"/>
+          <w:lang w:val="ru-RU"/>
+        </w:rPr>
+        <w:t xml:space="preserve"> остальную часть приложения о том, что произошло. </w:t>
+      </w:r>
+      <w:r>
+        <w:rPr>
+          <w:rFonts w:ascii="Georgia" w:hAnsi="Georgia"/>
+          <w:sz w:val="28"/>
+          <w:szCs w:val="28"/>
+        </w:rPr>
+        <w:t>Event</w:t>
+      </w:r>
+      <w:r>
+        <w:rPr>
+          <w:rFonts w:ascii="Georgia" w:hAnsi="Georgia"/>
+          <w:sz w:val="28"/>
+          <w:szCs w:val="28"/>
+          <w:lang w:val="ru-RU"/>
+        </w:rPr>
+        <w:t>’</w:t>
+      </w:r>
+      <w:r>
+        <w:rPr>
+          <w:rFonts w:ascii="Georgia" w:hAnsi="Georgia"/>
+          <w:sz w:val="28"/>
+          <w:szCs w:val="28"/>
+          <w:lang w:val="ru-RU"/>
+        </w:rPr>
+        <w:t>ы</w:t>
+      </w:r>
+      <w:r>
+        <w:rPr>
+          <w:rFonts w:ascii="Georgia" w:hAnsi="Georgia"/>
+          <w:sz w:val="28"/>
+          <w:szCs w:val="28"/>
+          <w:lang w:val="ru-RU"/>
+        </w:rPr>
+        <w:t xml:space="preserve"> должны быть названы как </w:t>
+      </w:r>
+      <w:r>
+        <w:rPr>
+          <w:rFonts w:ascii="Georgia" w:hAnsi="Georgia"/>
+          <w:sz w:val="28"/>
+          <w:szCs w:val="28"/>
+        </w:rPr>
+        <w:t>Command</w:t>
+      </w:r>
+      <w:r>
+        <w:rPr>
+          <w:rFonts w:ascii="Georgia" w:hAnsi="Georgia"/>
+          <w:sz w:val="28"/>
+          <w:szCs w:val="28"/>
+          <w:lang w:val="ru-RU"/>
+        </w:rPr>
+        <w:t>’</w:t>
+      </w:r>
+      <w:r>
+        <w:rPr>
+          <w:rFonts w:ascii="Georgia" w:hAnsi="Georgia"/>
+          <w:sz w:val="28"/>
+          <w:szCs w:val="28"/>
+          <w:lang w:val="ru-RU"/>
+        </w:rPr>
+        <w:t>а,</w:t>
+      </w:r>
+      <w:r>
+        <w:rPr>
+          <w:rFonts w:ascii="Georgia" w:hAnsi="Georgia"/>
+          <w:sz w:val="28"/>
+          <w:szCs w:val="28"/>
+          <w:lang w:val="ru-RU"/>
+        </w:rPr>
+        <w:t xml:space="preserve"> которая инициировала его, за исключением того, что</w:t>
+      </w:r>
+      <w:r>
+        <w:rPr>
+          <w:rFonts w:ascii="Georgia" w:hAnsi="Georgia"/>
+          <w:sz w:val="28"/>
+          <w:szCs w:val="28"/>
+          <w:lang w:val="ru-RU"/>
+        </w:rPr>
+        <w:t xml:space="preserve"> имя </w:t>
+      </w:r>
+      <w:r>
+        <w:rPr>
+          <w:rFonts w:ascii="Georgia" w:hAnsi="Georgia"/>
+          <w:sz w:val="28"/>
+          <w:szCs w:val="28"/>
+        </w:rPr>
+        <w:t>Event</w:t>
+      </w:r>
+      <w:r>
+        <w:rPr>
+          <w:rFonts w:ascii="Georgia" w:hAnsi="Georgia"/>
+          <w:sz w:val="28"/>
+          <w:szCs w:val="28"/>
+          <w:lang w:val="ru-RU"/>
+        </w:rPr>
+        <w:t>’</w:t>
+      </w:r>
+      <w:r>
+        <w:rPr>
+          <w:rFonts w:ascii="Georgia" w:hAnsi="Georgia"/>
+          <w:sz w:val="28"/>
+          <w:szCs w:val="28"/>
+        </w:rPr>
+        <w:t>a</w:t>
+      </w:r>
+      <w:r>
+        <w:rPr>
+          <w:rFonts w:ascii="Georgia" w:hAnsi="Georgia"/>
+          <w:sz w:val="28"/>
+          <w:szCs w:val="28"/>
+          <w:lang w:val="ru-RU"/>
+        </w:rPr>
+        <w:t xml:space="preserve"> должно быть в прошедшем времени.</w:t>
+      </w:r>
+    </w:p>
+    <w:p>
+      <w:pPr>
+        <w:spacing w:line="360" w:lineRule="auto"/>
+        <w:rPr>
+          <w:rFonts w:ascii="Georgia" w:hAnsi="Georgia"/>
+          <w:b/>
+          <w:sz w:val="36"/>
+          <w:szCs w:val="36"/>
+          <w:lang w:val="ru-RU"/>
+        </w:rPr>
+      </w:pPr>
+      <w:r>
+        <w:rPr>
+          <w:rFonts w:ascii="Georgia" w:hAnsi="Georgia"/>
+          <w:b/>
+          <w:sz w:val="36"/>
+          <w:szCs w:val="36"/>
+          <w:lang w:val="ru-RU"/>
+        </w:rPr>
+        <w:lastRenderedPageBreak/>
+        <w:t>Заключение</w:t>
+      </w:r>
+    </w:p>
+    <w:p>
+      <w:pPr>
+        <w:spacing w:line="360" w:lineRule="auto"/>
+        <w:rPr>
+          <w:rFonts w:ascii="Georgia" w:hAnsi="Georgia"/>
+          <w:b/>
+          <w:sz w:val="2"/>
+          <w:szCs w:val="2"/>
+          <w:lang w:val="ru-RU"/>
+        </w:rPr>
+      </w:pPr>
+    </w:p>
+    <w:p>
+      <w:pPr>
+        <w:spacing w:line="360" w:lineRule="auto"/>
+        <w:rPr>
+          <w:rFonts w:ascii="Georgia" w:hAnsi="Georgia"/>
+          <w:sz w:val="28"/>
+          <w:szCs w:val="28"/>
+          <w:lang w:val="ru-RU"/>
+        </w:rPr>
+      </w:pPr>
+      <w:r>
+        <w:rPr>
+          <w:rFonts w:ascii="Georgia" w:hAnsi="Georgia"/>
+          <w:sz w:val="28"/>
+          <w:szCs w:val="28"/>
+          <w:lang w:val="ru-RU"/>
+        </w:rPr>
+        <w:t xml:space="preserve">С помощью CQRS мы можем полностью отделить модель чтения от модели записи, что позволяет нам оптимизировать операции чтения и записи. Это повышает производительность, </w:t>
+      </w:r>
+      <w:r>
+        <w:rPr>
+          <w:rFonts w:ascii="Georgia" w:hAnsi="Georgia"/>
+          <w:sz w:val="28"/>
+          <w:szCs w:val="28"/>
+          <w:lang w:val="ru-RU"/>
+        </w:rPr>
+        <w:t>сопутствует</w:t>
+      </w:r>
+      <w:r>
+        <w:rPr>
+          <w:rFonts w:ascii="Georgia" w:hAnsi="Georgia"/>
+          <w:sz w:val="28"/>
+          <w:szCs w:val="28"/>
+          <w:lang w:val="ru-RU"/>
+        </w:rPr>
+        <w:t xml:space="preserve"> ясности и простоте кода</w:t>
+      </w:r>
+      <w:r>
+        <w:rPr>
+          <w:rFonts w:ascii="Georgia" w:hAnsi="Georgia"/>
+          <w:sz w:val="28"/>
+          <w:szCs w:val="28"/>
+          <w:lang w:val="ru-RU"/>
+        </w:rPr>
+        <w:t>, его поддерживаемости</w:t>
+      </w:r>
+      <w:r>
+        <w:rPr>
+          <w:rFonts w:ascii="Georgia" w:hAnsi="Georgia"/>
+          <w:sz w:val="28"/>
+          <w:szCs w:val="28"/>
+          <w:lang w:val="ru-RU"/>
+        </w:rPr>
+        <w:t xml:space="preserve">, </w:t>
+      </w:r>
+      <w:r>
+        <w:rPr>
+          <w:rFonts w:ascii="Georgia" w:hAnsi="Georgia"/>
+          <w:sz w:val="28"/>
+          <w:szCs w:val="28"/>
+          <w:lang w:val="ru-RU"/>
+        </w:rPr>
+        <w:t xml:space="preserve">повышает способность кода отражать </w:t>
+      </w:r>
+      <w:r>
+        <w:rPr>
+          <w:rFonts w:ascii="Georgia" w:hAnsi="Georgia"/>
+          <w:sz w:val="28"/>
+          <w:szCs w:val="28"/>
+          <w:lang w:val="ru-RU"/>
+        </w:rPr>
+        <w:t>понятия и концепции предметной области</w:t>
+      </w:r>
+      <w:r>
+        <w:rPr>
+          <w:rFonts w:ascii="Georgia" w:hAnsi="Georgia"/>
+          <w:sz w:val="28"/>
+          <w:szCs w:val="28"/>
+          <w:lang w:val="ru-RU"/>
+        </w:rPr>
         <w:t>.</w:t>
       </w:r>
-      <w:r>
-        <w:rPr>
-          <w:rFonts w:ascii="Georgia" w:hAnsi="Georgia"/>
-          <w:sz w:val="28"/>
-          <w:szCs w:val="28"/>
-          <w:lang w:val="ru-RU"/>
-        </w:rPr>
-        <w:t xml:space="preserve"> Я не говорю здесь о связях между таблицами в СУБД, эти ограничения внешнего ключа все еще должны с</w:t>
-      </w:r>
-      <w:r>
-        <w:rPr>
-          <w:rFonts w:ascii="Georgia" w:hAnsi="Georgia"/>
-          <w:sz w:val="28"/>
-          <w:szCs w:val="28"/>
-          <w:lang w:val="ru-RU"/>
-        </w:rPr>
-        <w:t>уществовать на стороне БД</w:t>
-      </w:r>
-      <w:r>
-        <w:rPr>
-          <w:rFonts w:ascii="Georgia" w:hAnsi="Georgia"/>
-          <w:sz w:val="28"/>
-          <w:szCs w:val="28"/>
-          <w:lang w:val="ru-RU"/>
-        </w:rPr>
-        <w:t xml:space="preserve">, я говорю о соединениях между </w:t>
-      </w:r>
-      <w:r>
-        <w:rPr>
-          <w:rFonts w:ascii="Georgia" w:hAnsi="Georgia"/>
-          <w:sz w:val="28"/>
-          <w:szCs w:val="28"/>
-        </w:rPr>
-        <w:t>Entity</w:t>
-      </w:r>
-      <w:r>
-        <w:rPr>
-          <w:rFonts w:ascii="Georgia" w:hAnsi="Georgia"/>
-          <w:sz w:val="28"/>
-          <w:szCs w:val="28"/>
-          <w:lang w:val="ru-RU"/>
-        </w:rPr>
-        <w:t>’</w:t>
-      </w:r>
-      <w:r>
-        <w:rPr>
-          <w:rFonts w:ascii="Georgia" w:hAnsi="Georgia"/>
-          <w:sz w:val="28"/>
-          <w:szCs w:val="28"/>
-          <w:lang w:val="ru-RU"/>
-        </w:rPr>
-        <w:t>ми</w:t>
-      </w:r>
-      <w:r>
-        <w:rPr>
-          <w:rFonts w:ascii="Georgia" w:hAnsi="Georgia"/>
-          <w:sz w:val="28"/>
-          <w:szCs w:val="28"/>
-          <w:lang w:val="ru-RU"/>
-        </w:rPr>
-        <w:t>,</w:t>
-      </w:r>
-      <w:r>
-        <w:rPr>
-          <w:rFonts w:ascii="Georgia" w:hAnsi="Georgia"/>
-          <w:sz w:val="28"/>
-          <w:szCs w:val="28"/>
-          <w:lang w:val="ru-RU"/>
-        </w:rPr>
-        <w:t xml:space="preserve"> которые конфигурируются</w:t>
+    </w:p>
+    <w:p>
+      <w:pPr>
+        <w:spacing w:line="360" w:lineRule="auto"/>
+        <w:rPr>
+          <w:rFonts w:ascii="Georgia" w:hAnsi="Georgia"/>
+          <w:sz w:val="2"/>
+          <w:szCs w:val="2"/>
+          <w:lang w:val="ru-RU"/>
+        </w:rPr>
+      </w:pPr>
+    </w:p>
+    <w:p>
+      <w:pPr>
+        <w:spacing w:line="360" w:lineRule="auto"/>
+        <w:rPr>
+          <w:rFonts w:ascii="Georgia" w:hAnsi="Georgia"/>
+          <w:sz w:val="28"/>
+          <w:szCs w:val="28"/>
+          <w:lang w:val="ru-RU"/>
+        </w:rPr>
+      </w:pPr>
+      <w:r>
+        <w:rPr>
+          <w:rFonts w:ascii="Georgia" w:hAnsi="Georgia"/>
+          <w:sz w:val="28"/>
+          <w:szCs w:val="28"/>
+          <w:lang w:val="ru-RU"/>
+        </w:rPr>
+        <w:t xml:space="preserve">И опять же, этот подход используется </w:t>
+      </w:r>
+      <w:r>
+        <w:rPr>
+          <w:rFonts w:ascii="Georgia" w:hAnsi="Georgia"/>
+          <w:sz w:val="28"/>
+          <w:szCs w:val="28"/>
+          <w:lang w:val="ru-RU"/>
+        </w:rPr>
+        <w:t>для следования принципу единственной ответственности (</w:t>
+      </w:r>
+      <w:r>
+        <w:rPr>
+          <w:rFonts w:ascii="Georgia" w:hAnsi="Georgia"/>
+          <w:sz w:val="28"/>
+          <w:szCs w:val="28"/>
+        </w:rPr>
+        <w:t>SRP</w:t>
+      </w:r>
+      <w:r>
+        <w:rPr>
+          <w:rFonts w:ascii="Georgia" w:hAnsi="Georgia"/>
+          <w:sz w:val="28"/>
+          <w:szCs w:val="28"/>
+          <w:lang w:val="ru-RU"/>
+        </w:rPr>
+        <w:t>)</w:t>
+      </w:r>
+      <w:r>
+        <w:rPr>
+          <w:rFonts w:ascii="Georgia" w:hAnsi="Georgia"/>
+          <w:sz w:val="28"/>
+          <w:szCs w:val="28"/>
+          <w:lang w:val="ru-RU"/>
+        </w:rPr>
+        <w:t xml:space="preserve">, </w:t>
+      </w:r>
+      <w:r>
+        <w:rPr>
+          <w:rFonts w:ascii="Georgia" w:hAnsi="Georgia"/>
+          <w:sz w:val="28"/>
+          <w:szCs w:val="28"/>
+          <w:lang w:val="ru-RU"/>
+        </w:rPr>
+        <w:t>повышения внутренней связности</w:t>
+      </w:r>
+      <w:r>
+        <w:rPr>
+          <w:rFonts w:ascii="Georgia" w:hAnsi="Georgia"/>
+          <w:sz w:val="28"/>
+          <w:szCs w:val="28"/>
+          <w:lang w:val="ru-RU"/>
+        </w:rPr>
+        <w:t xml:space="preserve"> и</w:t>
       </w:r>
       <w:bookmarkStart w:id="0" w:name="_GoBack"/>
       <w:bookmarkEnd w:id="0"/>
@@ -9269,7 +10446,34 @@
           <w:szCs w:val="28"/>
           <w:lang w:val="ru-RU"/>
         </w:rPr>
-        <w:t xml:space="preserve"> на уровне ORM.</w:t>
+        <w:t xml:space="preserve"> </w:t>
+      </w:r>
+      <w:r>
+        <w:rPr>
+          <w:rFonts w:ascii="Georgia" w:hAnsi="Georgia"/>
+          <w:sz w:val="28"/>
+          <w:szCs w:val="28"/>
+          <w:lang w:val="ru-RU"/>
+        </w:rPr>
+        <w:t xml:space="preserve">снижения внешней </w:t>
+      </w:r>
+      <w:r>
+        <w:rPr>
+          <w:rFonts w:ascii="Georgia" w:hAnsi="Georgia"/>
+          <w:sz w:val="28"/>
+          <w:szCs w:val="28"/>
+          <w:lang w:val="ru-RU"/>
+        </w:rPr>
+        <w:t>зависимости</w:t>
+      </w:r>
+      <w:r>
+        <w:rPr>
+          <w:rFonts w:ascii="Georgia" w:hAnsi="Georgia"/>
+          <w:sz w:val="28"/>
+          <w:szCs w:val="28"/>
+          <w:lang w:val="ru-RU"/>
+        </w:rPr>
+        <w:t>.</w:t>
       </w:r>
     </w:p>
     <w:p>
@@ -9277,8 +10481,8 @@
         <w:spacing w:line="360" w:lineRule="auto"/>
         <w:rPr>
           <w:rFonts w:ascii="Georgia" w:hAnsi="Georgia"/>
-          <w:sz w:val="28"/>
-          <w:szCs w:val="28"/>
+          <w:sz w:val="2"/>
+          <w:szCs w:val="2"/>
           <w:lang w:val="ru-RU"/>
         </w:rPr>
       </w:pPr>
@@ -9293,83 +10497,69 @@
           <w:lang w:val="ru-RU"/>
         </w:rPr>
       </w:pPr>
-    </w:p>
-    <w:p>
-      <w:pPr>
-        <w:spacing w:line="360" w:lineRule="auto"/>
-        <w:rPr>
-          <w:rFonts w:ascii="Georgia" w:hAnsi="Georgia"/>
-          <w:sz w:val="28"/>
-          <w:szCs w:val="28"/>
-          <w:lang w:val="ru-RU"/>
-        </w:rPr>
-      </w:pPr>
-    </w:p>
-    <w:p>
-      <w:pPr>
-        <w:spacing w:line="360" w:lineRule="auto"/>
-        <w:rPr>
-          <w:rFonts w:ascii="Georgia" w:hAnsi="Georgia"/>
-          <w:sz w:val="28"/>
-          <w:szCs w:val="28"/>
-          <w:lang w:val="ru-RU"/>
-        </w:rPr>
-      </w:pPr>
-    </w:p>
-    <w:p>
-      <w:pPr>
-        <w:spacing w:line="360" w:lineRule="auto"/>
-        <w:rPr>
-          <w:rFonts w:ascii="Georgia" w:hAnsi="Georgia"/>
-          <w:sz w:val="28"/>
-          <w:szCs w:val="28"/>
-          <w:lang w:val="ru-RU"/>
-        </w:rPr>
-      </w:pPr>
-    </w:p>
-    <w:p>
-      <w:pPr>
-        <w:spacing w:line="360" w:lineRule="auto"/>
-        <w:rPr>
-          <w:rFonts w:ascii="Georgia" w:hAnsi="Georgia"/>
-          <w:sz w:val="28"/>
-          <w:szCs w:val="28"/>
-          <w:lang w:val="ru-RU"/>
-        </w:rPr>
-      </w:pPr>
-    </w:p>
-    <w:p>
-      <w:pPr>
-        <w:spacing w:line="360" w:lineRule="auto"/>
-        <w:rPr>
-          <w:rFonts w:ascii="Georgia" w:hAnsi="Georgia"/>
-          <w:sz w:val="28"/>
-          <w:szCs w:val="28"/>
-          <w:lang w:val="ru-RU"/>
-        </w:rPr>
-      </w:pPr>
-    </w:p>
-    <w:p>
-      <w:pPr>
-        <w:spacing w:line="360" w:lineRule="auto"/>
-        <w:rPr>
-          <w:rFonts w:ascii="Georgia" w:hAnsi="Georgia"/>
-          <w:sz w:val="28"/>
-          <w:szCs w:val="28"/>
-          <w:lang w:val="ru-RU"/>
-        </w:rPr>
-      </w:pPr>
-    </w:p>
-    <w:p>
-      <w:pPr>
-        <w:spacing w:line="360" w:lineRule="auto"/>
-        <w:rPr>
-          <w:rFonts w:ascii="Georgia" w:hAnsi="Georgia"/>
-          <w:sz w:val="28"/>
-          <w:szCs w:val="28"/>
-          <w:lang w:val="ru-RU"/>
-        </w:rPr>
-      </w:pPr>
+      <w:r>
+        <w:rPr>
+          <w:rFonts w:ascii="Georgia" w:hAnsi="Georgia"/>
+          <w:sz w:val="28"/>
+          <w:szCs w:val="28"/>
+          <w:lang w:val="ru-RU"/>
+        </w:rPr>
+        <w:t xml:space="preserve">Тем не менее, хорошо иметь в виду, что, хотя CQRS </w:t>
+      </w:r>
+      <w:r>
+        <w:rPr>
+          <w:rFonts w:ascii="Georgia" w:hAnsi="Georgia"/>
+          <w:sz w:val="28"/>
+          <w:szCs w:val="28"/>
+          <w:lang w:val="ru-RU"/>
+        </w:rPr>
+        <w:t>и</w:t>
+      </w:r>
+      <w:r>
+        <w:rPr>
+          <w:rFonts w:ascii="Georgia" w:hAnsi="Georgia"/>
+          <w:sz w:val="28"/>
+          <w:szCs w:val="28"/>
+          <w:lang w:val="ru-RU"/>
+        </w:rPr>
+        <w:t xml:space="preserve"> </w:t>
+      </w:r>
+      <w:r>
+        <w:rPr>
+          <w:rFonts w:ascii="Georgia" w:hAnsi="Georgia"/>
+          <w:sz w:val="28"/>
+          <w:szCs w:val="28"/>
+          <w:lang w:val="ru-RU"/>
+        </w:rPr>
+        <w:t>позволяет</w:t>
+      </w:r>
+      <w:r>
+        <w:rPr>
+          <w:rFonts w:ascii="Georgia" w:hAnsi="Georgia"/>
+          <w:sz w:val="28"/>
+          <w:szCs w:val="28"/>
+          <w:lang w:val="ru-RU"/>
+        </w:rPr>
+        <w:t xml:space="preserve"> сделать приложение очень надежным, </w:t>
+      </w:r>
+      <w:r>
+        <w:rPr>
+          <w:rFonts w:ascii="Georgia" w:hAnsi="Georgia"/>
+          <w:sz w:val="28"/>
+          <w:szCs w:val="28"/>
+          <w:lang w:val="ru-RU"/>
+        </w:rPr>
+        <w:t xml:space="preserve">но </w:t>
+      </w:r>
+      <w:r>
+        <w:rPr>
+          <w:rFonts w:ascii="Georgia" w:hAnsi="Georgia"/>
+          <w:sz w:val="28"/>
+          <w:szCs w:val="28"/>
+          <w:lang w:val="ru-RU"/>
+        </w:rPr>
+        <w:t>это не означает, что все приложения должны быть построены таким образом: мы должны использовать то, что нам нужно, когда нам это нужно.</w:t>
+      </w:r>
     </w:p>
     <w:sectPr>
       <w:pgSz w:w="12240" w:h="15840"/>
@@ -12996,7 +14186,7 @@
 </file>
 
 <file path=customXml/itemProps1.xml><?xml version="1.0" encoding="utf-8"?>
-<ds:datastoreItem xmlns:ds="http://schemas.openxmlformats.org/officeDocument/2006/customXml" ds:itemID="{3CBA3A90-3A82-4A91-818B-505C5954B323}">
+<ds:datastoreItem xmlns:ds="http://schemas.openxmlformats.org/officeDocument/2006/customXml" ds:itemID="{422782AC-C50B-46EB-9471-3D74168FE3F2}">
   <ds:schemaRefs>
     <ds:schemaRef ds:uri="http://schemas.openxmlformats.org/officeDocument/2006/bibliography"/>
   </ds:schemaRefs>

</xml_diff>